<commit_message>
Updated Milestone 7 & 8
</commit_message>
<xml_diff>
--- a/Milestone 1-8.docx
+++ b/Milestone 1-8.docx
@@ -296,7 +296,23 @@
           <w:bCs/>
         </w:rPr>
         <w:lastRenderedPageBreak/>
-        <w:t>Milestone 3: Self-attention &amp; Softmax Iteration</w:t>
+        <w:t xml:space="preserve">Milestone 3: Self-attention &amp; </w:t>
+      </w:r>
+      <w:proofErr w:type="spellStart"/>
+      <w:r>
+        <w:rPr>
+          <w:b/>
+          <w:bCs/>
+        </w:rPr>
+        <w:t>Softmax</w:t>
+      </w:r>
+      <w:proofErr w:type="spellEnd"/>
+      <w:r>
+        <w:rPr>
+          <w:b/>
+          <w:bCs/>
+        </w:rPr>
+        <w:t xml:space="preserve"> Iteration</w:t>
       </w:r>
       <w:r>
         <w:br/>
@@ -550,7 +566,119 @@
     </w:p>
     <w:p>
       <w:r>
-        <w:t>PIEKAN: And don yousteer det Cheal bon aft your sure reat you mer the Vheal. Buntey dy like. I hat frien't he My Weld ousistroblust will here fuldiont all co. I doing grter a dor Stoping tastal hostrit?</w:t>
+        <w:t xml:space="preserve">PIEKAN: And don </w:t>
+      </w:r>
+      <w:proofErr w:type="spellStart"/>
+      <w:r>
+        <w:t>yousteer</w:t>
+      </w:r>
+      <w:proofErr w:type="spellEnd"/>
+      <w:r>
+        <w:t xml:space="preserve"> det Cheal bon aft </w:t>
+      </w:r>
+      <w:proofErr w:type="spellStart"/>
+      <w:r>
+        <w:t>your</w:t>
+      </w:r>
+      <w:proofErr w:type="spellEnd"/>
+      <w:r>
+        <w:t xml:space="preserve"> sure </w:t>
+      </w:r>
+      <w:proofErr w:type="spellStart"/>
+      <w:r>
+        <w:t>reat</w:t>
+      </w:r>
+      <w:proofErr w:type="spellEnd"/>
+      <w:r>
+        <w:t xml:space="preserve"> you </w:t>
+      </w:r>
+      <w:proofErr w:type="spellStart"/>
+      <w:r>
+        <w:t>mer</w:t>
+      </w:r>
+      <w:proofErr w:type="spellEnd"/>
+      <w:r>
+        <w:t xml:space="preserve"> the </w:t>
+      </w:r>
+      <w:proofErr w:type="spellStart"/>
+      <w:r>
+        <w:t>Vheal</w:t>
+      </w:r>
+      <w:proofErr w:type="spellEnd"/>
+      <w:r>
+        <w:t xml:space="preserve">. Buntey </w:t>
+      </w:r>
+      <w:proofErr w:type="spellStart"/>
+      <w:r>
+        <w:t>dy</w:t>
+      </w:r>
+      <w:proofErr w:type="spellEnd"/>
+      <w:r>
+        <w:t xml:space="preserve"> like. I hat </w:t>
+      </w:r>
+      <w:proofErr w:type="spellStart"/>
+      <w:r>
+        <w:t>frien't</w:t>
+      </w:r>
+      <w:proofErr w:type="spellEnd"/>
+      <w:r>
+        <w:t xml:space="preserve"> he My Weld </w:t>
+      </w:r>
+      <w:proofErr w:type="spellStart"/>
+      <w:r>
+        <w:t>ousistroblust</w:t>
+      </w:r>
+      <w:proofErr w:type="spellEnd"/>
+      <w:r>
+        <w:t xml:space="preserve"> will here </w:t>
+      </w:r>
+      <w:proofErr w:type="spellStart"/>
+      <w:r>
+        <w:t>fuldiont</w:t>
+      </w:r>
+      <w:proofErr w:type="spellEnd"/>
+      <w:r>
+        <w:t xml:space="preserve"> all co. I doing </w:t>
+      </w:r>
+      <w:proofErr w:type="spellStart"/>
+      <w:r>
+        <w:t>grter</w:t>
+      </w:r>
+      <w:proofErr w:type="spellEnd"/>
+      <w:r>
+        <w:t xml:space="preserve"> a </w:t>
+      </w:r>
+      <w:proofErr w:type="spellStart"/>
+      <w:r>
+        <w:t>dor</w:t>
+      </w:r>
+      <w:proofErr w:type="spellEnd"/>
+      <w:r>
+        <w:t xml:space="preserve"> </w:t>
+      </w:r>
+      <w:proofErr w:type="spellStart"/>
+      <w:r>
+        <w:t>Stoping</w:t>
+      </w:r>
+      <w:proofErr w:type="spellEnd"/>
+      <w:r>
+        <w:t xml:space="preserve"> </w:t>
+      </w:r>
+      <w:proofErr w:type="spellStart"/>
+      <w:r>
+        <w:t>tastal</w:t>
+      </w:r>
+      <w:proofErr w:type="spellEnd"/>
+      <w:r>
+        <w:t xml:space="preserve"> </w:t>
+      </w:r>
+      <w:proofErr w:type="spellStart"/>
+      <w:r>
+        <w:t>hostrit</w:t>
+      </w:r>
+      <w:proofErr w:type="spellEnd"/>
+      <w:r>
+        <w:t>?</w:t>
       </w:r>
     </w:p>
     <w:p>
@@ -560,18 +688,199 @@
     </w:p>
     <w:p>
       <w:r>
-        <w:t>HAN: Sark  an seron, I juntiwhe lontiie hastis mang there the Conit am flighere in ip yourdrount you geall of the you gFoord ture'lls not mll, shounstle.</w:t>
-      </w:r>
-    </w:p>
-    <w:p>
-      <w:r>
-        <w:t>THREEPIO: Whate meastericloon the sity I losir, He's gett.</w:t>
-      </w:r>
-    </w:p>
-    <w:p>
-      <w:r>
-        <w:t>YODA: Thead Forive my dearing opow wriececonese? OFFICER: Somegiccese</w:t>
-      </w:r>
+        <w:t xml:space="preserve">HAN: </w:t>
+      </w:r>
+      <w:proofErr w:type="gramStart"/>
+      <w:r>
+        <w:t>Sark  an</w:t>
+      </w:r>
+      <w:proofErr w:type="gramEnd"/>
+      <w:r>
+        <w:t xml:space="preserve"> seron, I </w:t>
+      </w:r>
+      <w:proofErr w:type="spellStart"/>
+      <w:r>
+        <w:t>juntiwhe</w:t>
+      </w:r>
+      <w:proofErr w:type="spellEnd"/>
+      <w:r>
+        <w:t xml:space="preserve"> </w:t>
+      </w:r>
+      <w:proofErr w:type="spellStart"/>
+      <w:r>
+        <w:t>lontiie</w:t>
+      </w:r>
+      <w:proofErr w:type="spellEnd"/>
+      <w:r>
+        <w:t xml:space="preserve"> </w:t>
+      </w:r>
+      <w:proofErr w:type="spellStart"/>
+      <w:r>
+        <w:t>hastis</w:t>
+      </w:r>
+      <w:proofErr w:type="spellEnd"/>
+      <w:r>
+        <w:t xml:space="preserve"> </w:t>
+      </w:r>
+      <w:proofErr w:type="spellStart"/>
+      <w:r>
+        <w:t>mang</w:t>
+      </w:r>
+      <w:proofErr w:type="spellEnd"/>
+      <w:r>
+        <w:t xml:space="preserve"> there the Conit am </w:t>
+      </w:r>
+      <w:proofErr w:type="spellStart"/>
+      <w:r>
+        <w:t>flighere</w:t>
+      </w:r>
+      <w:proofErr w:type="spellEnd"/>
+      <w:r>
+        <w:t xml:space="preserve"> in </w:t>
+      </w:r>
+      <w:proofErr w:type="spellStart"/>
+      <w:r>
+        <w:t>ip</w:t>
+      </w:r>
+      <w:proofErr w:type="spellEnd"/>
+      <w:r>
+        <w:t xml:space="preserve"> </w:t>
+      </w:r>
+      <w:proofErr w:type="spellStart"/>
+      <w:r>
+        <w:t>yourdrount</w:t>
+      </w:r>
+      <w:proofErr w:type="spellEnd"/>
+      <w:r>
+        <w:t xml:space="preserve"> you </w:t>
+      </w:r>
+      <w:proofErr w:type="spellStart"/>
+      <w:r>
+        <w:t>geall</w:t>
+      </w:r>
+      <w:proofErr w:type="spellEnd"/>
+      <w:r>
+        <w:t xml:space="preserve"> of the you </w:t>
+      </w:r>
+      <w:proofErr w:type="spellStart"/>
+      <w:r>
+        <w:t>gFoord</w:t>
+      </w:r>
+      <w:proofErr w:type="spellEnd"/>
+      <w:r>
+        <w:t xml:space="preserve"> </w:t>
+      </w:r>
+      <w:proofErr w:type="spellStart"/>
+      <w:r>
+        <w:t>ture'lls</w:t>
+      </w:r>
+      <w:proofErr w:type="spellEnd"/>
+      <w:r>
+        <w:t xml:space="preserve"> not </w:t>
+      </w:r>
+      <w:proofErr w:type="spellStart"/>
+      <w:r>
+        <w:t>mll</w:t>
+      </w:r>
+      <w:proofErr w:type="spellEnd"/>
+      <w:r>
+        <w:t xml:space="preserve">, </w:t>
+      </w:r>
+      <w:proofErr w:type="spellStart"/>
+      <w:r>
+        <w:t>shounstle</w:t>
+      </w:r>
+      <w:proofErr w:type="spellEnd"/>
+      <w:r>
+        <w:t>.</w:t>
+      </w:r>
+    </w:p>
+    <w:p>
+      <w:r>
+        <w:t xml:space="preserve">THREEPIO: </w:t>
+      </w:r>
+      <w:proofErr w:type="spellStart"/>
+      <w:r>
+        <w:t>Whate</w:t>
+      </w:r>
+      <w:proofErr w:type="spellEnd"/>
+      <w:r>
+        <w:t xml:space="preserve"> </w:t>
+      </w:r>
+      <w:proofErr w:type="spellStart"/>
+      <w:r>
+        <w:t>meastericloon</w:t>
+      </w:r>
+      <w:proofErr w:type="spellEnd"/>
+      <w:r>
+        <w:t xml:space="preserve"> the </w:t>
+      </w:r>
+      <w:proofErr w:type="spellStart"/>
+      <w:r>
+        <w:t>sity</w:t>
+      </w:r>
+      <w:proofErr w:type="spellEnd"/>
+      <w:r>
+        <w:t xml:space="preserve"> I </w:t>
+      </w:r>
+      <w:proofErr w:type="spellStart"/>
+      <w:r>
+        <w:t>losir</w:t>
+      </w:r>
+      <w:proofErr w:type="spellEnd"/>
+      <w:r>
+        <w:t xml:space="preserve">, He's </w:t>
+      </w:r>
+      <w:proofErr w:type="spellStart"/>
+      <w:r>
+        <w:t>gett</w:t>
+      </w:r>
+      <w:proofErr w:type="spellEnd"/>
+      <w:r>
+        <w:t>.</w:t>
+      </w:r>
+    </w:p>
+    <w:p>
+      <w:r>
+        <w:t xml:space="preserve">YODA: Thead </w:t>
+      </w:r>
+      <w:proofErr w:type="spellStart"/>
+      <w:r>
+        <w:t>Forive</w:t>
+      </w:r>
+      <w:proofErr w:type="spellEnd"/>
+      <w:r>
+        <w:t xml:space="preserve"> my </w:t>
+      </w:r>
+      <w:proofErr w:type="spellStart"/>
+      <w:r>
+        <w:t>dearing</w:t>
+      </w:r>
+      <w:proofErr w:type="spellEnd"/>
+      <w:r>
+        <w:t xml:space="preserve"> </w:t>
+      </w:r>
+      <w:proofErr w:type="spellStart"/>
+      <w:r>
+        <w:t>opow</w:t>
+      </w:r>
+      <w:proofErr w:type="spellEnd"/>
+      <w:r>
+        <w:t xml:space="preserve"> </w:t>
+      </w:r>
+      <w:proofErr w:type="spellStart"/>
+      <w:r>
+        <w:t>wriececonese</w:t>
+      </w:r>
+      <w:proofErr w:type="spellEnd"/>
+      <w:r>
+        <w:t xml:space="preserve">? OFFICER: </w:t>
+      </w:r>
+      <w:proofErr w:type="spellStart"/>
+      <w:r>
+        <w:t>Somegiccese</w:t>
+      </w:r>
+      <w:proofErr w:type="spellEnd"/>
     </w:p>
     <w:p/>
     <w:p>
@@ -667,22 +976,261 @@
     </w:p>
     <w:p>
       <w:r>
-        <w:t>DACK RoTROR: Bof lind. Onst know.....ying him the longer an ol ally.</w:t>
-      </w:r>
-    </w:p>
-    <w:p>
-      <w:r>
-        <w:t>SEIA: If in mere. Let my dincultleminan to you the this. Mally go comy a for I've have this, a no, thim buplave you dobince banined. You'll here  somethohy ust hank someth, go mady you, I'm the secometuse. He He's to going me.</w:t>
-      </w:r>
-    </w:p>
-    <w:p>
-      <w:r>
-        <w:t>LANDO: Ren't pluck somet. Cf I ming, hve you hus, systaince one....usir, ider, we've got you sme, dill. I go thole. I'd bide it. Sea greadch suppestrest.</w:t>
-      </w:r>
-    </w:p>
-    <w:p>
-      <w:r>
-        <w:t>ONTRIATT: Ruse out in this a sure him, eer.</w:t>
+        <w:t xml:space="preserve">DACK </w:t>
+      </w:r>
+      <w:proofErr w:type="spellStart"/>
+      <w:r>
+        <w:t>RoTROR</w:t>
+      </w:r>
+      <w:proofErr w:type="spellEnd"/>
+      <w:r>
+        <w:t xml:space="preserve">: </w:t>
+      </w:r>
+      <w:proofErr w:type="spellStart"/>
+      <w:r>
+        <w:t>Bof</w:t>
+      </w:r>
+      <w:proofErr w:type="spellEnd"/>
+      <w:r>
+        <w:t xml:space="preserve"> </w:t>
+      </w:r>
+      <w:proofErr w:type="spellStart"/>
+      <w:r>
+        <w:t>lind</w:t>
+      </w:r>
+      <w:proofErr w:type="spellEnd"/>
+      <w:r>
+        <w:t>. Onst know</w:t>
+      </w:r>
+      <w:proofErr w:type="gramStart"/>
+      <w:r>
+        <w:t>.....</w:t>
+      </w:r>
+      <w:proofErr w:type="gramEnd"/>
+      <w:r>
+        <w:t xml:space="preserve">ying him the longer an </w:t>
+      </w:r>
+      <w:proofErr w:type="spellStart"/>
+      <w:r>
+        <w:t>ol</w:t>
+      </w:r>
+      <w:proofErr w:type="spellEnd"/>
+      <w:r>
+        <w:t xml:space="preserve"> ally.</w:t>
+      </w:r>
+    </w:p>
+    <w:p>
+      <w:r>
+        <w:t xml:space="preserve">SEIA: If in mere. Let my </w:t>
+      </w:r>
+      <w:proofErr w:type="spellStart"/>
+      <w:r>
+        <w:t>dincultleminan</w:t>
+      </w:r>
+      <w:proofErr w:type="spellEnd"/>
+      <w:r>
+        <w:t xml:space="preserve"> to you the this. Mally go </w:t>
+      </w:r>
+      <w:proofErr w:type="spellStart"/>
+      <w:r>
+        <w:t>comy</w:t>
+      </w:r>
+      <w:proofErr w:type="spellEnd"/>
+      <w:r>
+        <w:t xml:space="preserve"> a for I've have this, a no, </w:t>
+      </w:r>
+      <w:proofErr w:type="spellStart"/>
+      <w:r>
+        <w:t>thim</w:t>
+      </w:r>
+      <w:proofErr w:type="spellEnd"/>
+      <w:r>
+        <w:t xml:space="preserve"> </w:t>
+      </w:r>
+      <w:proofErr w:type="spellStart"/>
+      <w:r>
+        <w:t>buplave</w:t>
+      </w:r>
+      <w:proofErr w:type="spellEnd"/>
+      <w:r>
+        <w:t xml:space="preserve"> you </w:t>
+      </w:r>
+      <w:proofErr w:type="spellStart"/>
+      <w:r>
+        <w:t>dobince</w:t>
+      </w:r>
+      <w:proofErr w:type="spellEnd"/>
+      <w:r>
+        <w:t xml:space="preserve"> </w:t>
+      </w:r>
+      <w:proofErr w:type="spellStart"/>
+      <w:r>
+        <w:t>banined</w:t>
+      </w:r>
+      <w:proofErr w:type="spellEnd"/>
+      <w:r>
+        <w:t xml:space="preserve">. You'll </w:t>
+      </w:r>
+      <w:proofErr w:type="spellStart"/>
+      <w:proofErr w:type="gramStart"/>
+      <w:r>
+        <w:t>here</w:t>
+      </w:r>
+      <w:proofErr w:type="spellEnd"/>
+      <w:r>
+        <w:t xml:space="preserve">  </w:t>
+      </w:r>
+      <w:proofErr w:type="spellStart"/>
+      <w:r>
+        <w:t>somethohy</w:t>
+      </w:r>
+      <w:proofErr w:type="spellEnd"/>
+      <w:proofErr w:type="gramEnd"/>
+      <w:r>
+        <w:t xml:space="preserve"> </w:t>
+      </w:r>
+      <w:proofErr w:type="spellStart"/>
+      <w:r>
+        <w:t>ust</w:t>
+      </w:r>
+      <w:proofErr w:type="spellEnd"/>
+      <w:r>
+        <w:t xml:space="preserve"> hank </w:t>
+      </w:r>
+      <w:proofErr w:type="spellStart"/>
+      <w:r>
+        <w:t>someth</w:t>
+      </w:r>
+      <w:proofErr w:type="spellEnd"/>
+      <w:r>
+        <w:t xml:space="preserve">, go </w:t>
+      </w:r>
+      <w:proofErr w:type="spellStart"/>
+      <w:r>
+        <w:t>mady</w:t>
+      </w:r>
+      <w:proofErr w:type="spellEnd"/>
+      <w:r>
+        <w:t xml:space="preserve"> you, I'm the </w:t>
+      </w:r>
+      <w:proofErr w:type="spellStart"/>
+      <w:r>
+        <w:t>secometuse</w:t>
+      </w:r>
+      <w:proofErr w:type="spellEnd"/>
+      <w:r>
+        <w:t>. He He's to going me.</w:t>
+      </w:r>
+    </w:p>
+    <w:p>
+      <w:r>
+        <w:t xml:space="preserve">LANDO: </w:t>
+      </w:r>
+      <w:proofErr w:type="spellStart"/>
+      <w:r>
+        <w:t>Ren't</w:t>
+      </w:r>
+      <w:proofErr w:type="spellEnd"/>
+      <w:r>
+        <w:t xml:space="preserve"> pluck </w:t>
+      </w:r>
+      <w:proofErr w:type="spellStart"/>
+      <w:r>
+        <w:t>somet</w:t>
+      </w:r>
+      <w:proofErr w:type="spellEnd"/>
+      <w:r>
+        <w:t xml:space="preserve">. Cf I </w:t>
+      </w:r>
+      <w:proofErr w:type="spellStart"/>
+      <w:r>
+        <w:t>ming</w:t>
+      </w:r>
+      <w:proofErr w:type="spellEnd"/>
+      <w:r>
+        <w:t xml:space="preserve">, </w:t>
+      </w:r>
+      <w:proofErr w:type="spellStart"/>
+      <w:r>
+        <w:t>hve</w:t>
+      </w:r>
+      <w:proofErr w:type="spellEnd"/>
+      <w:r>
+        <w:t xml:space="preserve"> you </w:t>
+      </w:r>
+      <w:proofErr w:type="spellStart"/>
+      <w:r>
+        <w:t>hus</w:t>
+      </w:r>
+      <w:proofErr w:type="spellEnd"/>
+      <w:r>
+        <w:t xml:space="preserve">, </w:t>
+      </w:r>
+      <w:proofErr w:type="spellStart"/>
+      <w:r>
+        <w:t>systaince</w:t>
+      </w:r>
+      <w:proofErr w:type="spellEnd"/>
+      <w:r>
+        <w:t xml:space="preserve"> one</w:t>
+      </w:r>
+      <w:proofErr w:type="gramStart"/>
+      <w:r>
+        <w:t>....</w:t>
+      </w:r>
+      <w:proofErr w:type="spellStart"/>
+      <w:r>
+        <w:t>usir</w:t>
+      </w:r>
+      <w:proofErr w:type="spellEnd"/>
+      <w:proofErr w:type="gramEnd"/>
+      <w:r>
+        <w:t xml:space="preserve">, </w:t>
+      </w:r>
+      <w:proofErr w:type="spellStart"/>
+      <w:r>
+        <w:t>ider</w:t>
+      </w:r>
+      <w:proofErr w:type="spellEnd"/>
+      <w:r>
+        <w:t xml:space="preserve">, we've got you </w:t>
+      </w:r>
+      <w:proofErr w:type="spellStart"/>
+      <w:r>
+        <w:t>sme</w:t>
+      </w:r>
+      <w:proofErr w:type="spellEnd"/>
+      <w:r>
+        <w:t xml:space="preserve">, dill. I go thole. I'd bide it. Sea </w:t>
+      </w:r>
+      <w:proofErr w:type="spellStart"/>
+      <w:r>
+        <w:t>greadch</w:t>
+      </w:r>
+      <w:proofErr w:type="spellEnd"/>
+      <w:r>
+        <w:t xml:space="preserve"> </w:t>
+      </w:r>
+      <w:proofErr w:type="spellStart"/>
+      <w:r>
+        <w:t>suppestrest</w:t>
+      </w:r>
+      <w:proofErr w:type="spellEnd"/>
+      <w:r>
+        <w:t>.</w:t>
+      </w:r>
+    </w:p>
+    <w:p>
+      <w:r>
+        <w:t xml:space="preserve">ONTRIATT: Ruse out in this a sure him, </w:t>
+      </w:r>
+      <w:proofErr w:type="spellStart"/>
+      <w:r>
+        <w:t>eer</w:t>
+      </w:r>
+      <w:proofErr w:type="spellEnd"/>
+      <w:r>
+        <w:t>.</w:t>
       </w:r>
     </w:p>
     <w:p>
@@ -845,6 +1393,9 @@
     <w:p/>
     <w:p>
       <w:r>
+        <w:rPr>
+          <w:noProof/>
+        </w:rPr>
         <w:drawing>
           <wp:inline distT="0" distB="0" distL="0" distR="0" wp14:anchorId="0A2229B6" wp14:editId="2BFB3BCA">
             <wp:extent cx="5353797" cy="4210638"/>
@@ -882,6 +1433,394 @@
         </w:drawing>
       </w:r>
     </w:p>
+    <w:p>
+      <w:pPr>
+        <w:rPr>
+          <w:b/>
+          <w:bCs/>
+        </w:rPr>
+      </w:pPr>
+      <w:r>
+        <w:rPr>
+          <w:b/>
+          <w:bCs/>
+        </w:rPr>
+        <w:lastRenderedPageBreak/>
+        <w:t>Milestone 8: Dropout</w:t>
+      </w:r>
+    </w:p>
+    <w:p>
+      <w:pPr>
+        <w:rPr>
+          <w:b/>
+          <w:bCs/>
+        </w:rPr>
+      </w:pPr>
+    </w:p>
+    <w:p>
+      <w:r>
+        <w:t xml:space="preserve">• Update the provided model to include </w:t>
+      </w:r>
+      <w:r>
+        <w:t>Dropout.</w:t>
+      </w:r>
+      <w:r>
+        <w:br/>
+        <w:t>• Train the model on the selected dataset.</w:t>
+      </w:r>
+      <w:r>
+        <w:br/>
+        <w:t>• Track performance metrics such as loss during training.</w:t>
+      </w:r>
+      <w:r>
+        <w:br/>
+        <w:t>• Print out average training loss and validation loss at the end</w:t>
+      </w:r>
+      <w:r>
+        <w:br/>
+        <w:t>• Print out generated tokens/text to preview the current state.</w:t>
+      </w:r>
+      <w:r>
+        <w:br/>
+        <w:t>• Save generated text of 300 - 500 tokens to a file called milestone</w:t>
+      </w:r>
+      <w:r>
+        <w:t>8</w:t>
+      </w:r>
+      <w:r>
+        <w:t>.txt</w:t>
+      </w:r>
+    </w:p>
+    <w:p/>
+    <w:p>
+      <w:r>
+        <w:rPr>
+          <w:noProof/>
+        </w:rPr>
+        <w:drawing>
+          <wp:inline distT="0" distB="0" distL="0" distR="0" wp14:anchorId="0DE5056A" wp14:editId="4E180692">
+            <wp:extent cx="4657090" cy="2260600"/>
+            <wp:effectExtent l="0" t="0" r="0" b="6350"/>
+            <wp:docPr id="801531247" name="Picture 1"/>
+            <wp:cNvGraphicFramePr>
+              <a:graphicFrameLocks xmlns:a="http://schemas.openxmlformats.org/drawingml/2006/main" noChangeAspect="1"/>
+            </wp:cNvGraphicFramePr>
+            <a:graphic xmlns:a="http://schemas.openxmlformats.org/drawingml/2006/main">
+              <a:graphicData uri="http://schemas.openxmlformats.org/drawingml/2006/picture">
+                <pic:pic xmlns:pic="http://schemas.openxmlformats.org/drawingml/2006/picture">
+                  <pic:nvPicPr>
+                    <pic:cNvPr id="801531247" name="Picture 801531247"/>
+                    <pic:cNvPicPr/>
+                  </pic:nvPicPr>
+                  <pic:blipFill>
+                    <a:blip r:embed="rId14">
+                      <a:extLst>
+                        <a:ext uri="{28A0092B-C50C-407E-A947-70E740481C1C}">
+                          <a14:useLocalDpi xmlns:a14="http://schemas.microsoft.com/office/drawing/2010/main" val="0"/>
+                        </a:ext>
+                      </a:extLst>
+                    </a:blip>
+                    <a:stretch>
+                      <a:fillRect/>
+                    </a:stretch>
+                  </pic:blipFill>
+                  <pic:spPr>
+                    <a:xfrm>
+                      <a:off x="0" y="0"/>
+                      <a:ext cx="4666476" cy="2265156"/>
+                    </a:xfrm>
+                    <a:prstGeom prst="rect">
+                      <a:avLst/>
+                    </a:prstGeom>
+                  </pic:spPr>
+                </pic:pic>
+              </a:graphicData>
+            </a:graphic>
+          </wp:inline>
+        </w:drawing>
+      </w:r>
+    </w:p>
+    <w:p/>
+    <w:p>
+      <w:r>
+        <w:t>Text:</w:t>
+      </w:r>
+    </w:p>
+    <w:p>
+      <w:r>
+        <w:t xml:space="preserve">THREEPIO: Hedi, the my </w:t>
+      </w:r>
+      <w:proofErr w:type="spellStart"/>
+      <w:r>
+        <w:t>commmany</w:t>
+      </w:r>
+      <w:proofErr w:type="spellEnd"/>
+      <w:r>
+        <w:t xml:space="preserve"> should bout way.</w:t>
+      </w:r>
+    </w:p>
+    <w:p>
+      <w:r>
+        <w:t xml:space="preserve">DER: He </w:t>
+      </w:r>
+      <w:proofErr w:type="spellStart"/>
+      <w:r>
+        <w:t>hald</w:t>
+      </w:r>
+      <w:proofErr w:type="spellEnd"/>
+      <w:r>
+        <w:t xml:space="preserve"> </w:t>
+      </w:r>
+      <w:proofErr w:type="spellStart"/>
+      <w:r>
+        <w:t>whange</w:t>
+      </w:r>
+      <w:proofErr w:type="spellEnd"/>
+      <w:r>
+        <w:t xml:space="preserve"> at they?</w:t>
+      </w:r>
+    </w:p>
+    <w:p>
+      <w:r>
+        <w:t xml:space="preserve">LUKE: You have! Ast be. Foul do and we </w:t>
+      </w:r>
+      <w:proofErr w:type="spellStart"/>
+      <w:r>
+        <w:t>covessir</w:t>
+      </w:r>
+      <w:proofErr w:type="spellEnd"/>
+      <w:r>
+        <w:t xml:space="preserve"> for you </w:t>
+      </w:r>
+      <w:proofErr w:type="spellStart"/>
+      <w:r>
+        <w:t>comy</w:t>
+      </w:r>
+      <w:proofErr w:type="spellEnd"/>
+      <w:r>
+        <w:t xml:space="preserve"> </w:t>
+      </w:r>
+      <w:proofErr w:type="spellStart"/>
+      <w:r>
+        <w:t>timpees</w:t>
+      </w:r>
+      <w:proofErr w:type="spellEnd"/>
+      <w:r>
+        <w:t xml:space="preserve"> </w:t>
+      </w:r>
+      <w:proofErr w:type="gramStart"/>
+      <w:r>
+        <w:t>The</w:t>
+      </w:r>
+      <w:proofErr w:type="gramEnd"/>
+      <w:r>
+        <w:t xml:space="preserve"> </w:t>
+      </w:r>
+      <w:proofErr w:type="spellStart"/>
+      <w:r>
+        <w:t>dering</w:t>
+      </w:r>
+      <w:proofErr w:type="spellEnd"/>
+    </w:p>
+    <w:p>
+      <w:r>
+        <w:t xml:space="preserve">about of al </w:t>
+      </w:r>
+      <w:proofErr w:type="spellStart"/>
+      <w:r>
+        <w:t>coundrited</w:t>
+      </w:r>
+      <w:proofErr w:type="spellEnd"/>
+      <w:r>
+        <w:t>?</w:t>
+      </w:r>
+    </w:p>
+    <w:p>
+      <w:r>
+        <w:t xml:space="preserve">LUKE: I've </w:t>
+      </w:r>
+      <w:proofErr w:type="spellStart"/>
+      <w:r>
+        <w:t>goid</w:t>
+      </w:r>
+      <w:proofErr w:type="spellEnd"/>
+      <w:r>
+        <w:t xml:space="preserve"> of the Ford </w:t>
+      </w:r>
+      <w:proofErr w:type="spellStart"/>
+      <w:r>
+        <w:t>feela</w:t>
+      </w:r>
+      <w:proofErr w:type="spellEnd"/>
+      <w:r>
+        <w:t xml:space="preserve"> I donger to </w:t>
+      </w:r>
+      <w:proofErr w:type="spellStart"/>
+      <w:r>
+        <w:t>lamanal</w:t>
+      </w:r>
+      <w:proofErr w:type="spellEnd"/>
+      <w:r>
+        <w:t xml:space="preserve"> got </w:t>
+      </w:r>
+      <w:proofErr w:type="spellStart"/>
+      <w:r>
+        <w:t>ferong</w:t>
+      </w:r>
+      <w:proofErr w:type="spellEnd"/>
+      <w:r>
+        <w:t xml:space="preserve"> </w:t>
+      </w:r>
+      <w:proofErr w:type="spellStart"/>
+      <w:r>
+        <w:t>hoess</w:t>
+      </w:r>
+      <w:proofErr w:type="spellEnd"/>
+      <w:r>
+        <w:t xml:space="preserve"> </w:t>
+      </w:r>
+      <w:proofErr w:type="spellStart"/>
+      <w:r>
+        <w:t>wouldd</w:t>
+      </w:r>
+      <w:proofErr w:type="spellEnd"/>
+      <w:r>
+        <w:t xml:space="preserve"> see</w:t>
+      </w:r>
+    </w:p>
+    <w:p>
+      <w:r>
+        <w:t>out.</w:t>
+      </w:r>
+    </w:p>
+    <w:p>
+      <w:r>
+        <w:t xml:space="preserve">THREEPIO: </w:t>
+      </w:r>
+      <w:proofErr w:type="spellStart"/>
+      <w:r>
+        <w:t>Exhail</w:t>
+      </w:r>
+      <w:proofErr w:type="spellEnd"/>
+      <w:r>
+        <w:t xml:space="preserve"> </w:t>
+      </w:r>
+      <w:proofErr w:type="spellStart"/>
+      <w:r>
+        <w:t>nevempion</w:t>
+      </w:r>
+      <w:proofErr w:type="spellEnd"/>
+      <w:r>
+        <w:t xml:space="preserve">, like </w:t>
+      </w:r>
+      <w:proofErr w:type="spellStart"/>
+      <w:r>
+        <w:t>riund</w:t>
+      </w:r>
+      <w:proofErr w:type="spellEnd"/>
+      <w:r>
+        <w:t xml:space="preserve"> on.</w:t>
+      </w:r>
+    </w:p>
+    <w:p>
+      <w:r>
+        <w:t>HAN: that...</w:t>
+      </w:r>
+      <w:proofErr w:type="spellStart"/>
+      <w:r>
+        <w:t>whime</w:t>
+      </w:r>
+      <w:proofErr w:type="spellEnd"/>
+      <w:r>
+        <w:t xml:space="preserve">, beat </w:t>
+      </w:r>
+      <w:proofErr w:type="spellStart"/>
+      <w:r>
+        <w:t>ould</w:t>
+      </w:r>
+      <w:proofErr w:type="spellEnd"/>
+      <w:r>
+        <w:t xml:space="preserve"> have out </w:t>
+      </w:r>
+      <w:proofErr w:type="spellStart"/>
+      <w:r>
+        <w:t>ary</w:t>
+      </w:r>
+      <w:proofErr w:type="spellEnd"/>
+      <w:r>
+        <w:t xml:space="preserve">, Ast </w:t>
+      </w:r>
+      <w:proofErr w:type="spellStart"/>
+      <w:r>
+        <w:t>hatice</w:t>
+      </w:r>
+      <w:proofErr w:type="spellEnd"/>
+      <w:r>
+        <w:t>.</w:t>
+      </w:r>
+    </w:p>
+    <w:p>
+      <w:r>
+        <w:t xml:space="preserve">HAN: Come, I've </w:t>
+      </w:r>
+      <w:proofErr w:type="spellStart"/>
+      <w:r>
+        <w:t>groung</w:t>
+      </w:r>
+      <w:proofErr w:type="spellEnd"/>
+      <w:r>
+        <w:t xml:space="preserve">. Think see </w:t>
+      </w:r>
+      <w:proofErr w:type="spellStart"/>
+      <w:r>
+        <w:t>you'm</w:t>
+      </w:r>
+      <w:proofErr w:type="spellEnd"/>
+      <w:r>
+        <w:t xml:space="preserve"> say or </w:t>
+      </w:r>
+      <w:proofErr w:type="spellStart"/>
+      <w:r>
+        <w:t>cring</w:t>
+      </w:r>
+      <w:proofErr w:type="spellEnd"/>
+      <w:r>
+        <w:t xml:space="preserve"> not's </w:t>
+      </w:r>
+      <w:proofErr w:type="spellStart"/>
+      <w:r>
+        <w:t>gais</w:t>
+      </w:r>
+      <w:proofErr w:type="spellEnd"/>
+      <w:r>
+        <w:t xml:space="preserve"> him.</w:t>
+      </w:r>
+    </w:p>
+    <w:p>
+      <w:r>
+        <w:t>LUKE: Coming?</w:t>
+      </w:r>
+    </w:p>
+    <w:p>
+      <w:r>
+        <w:t>LUKE: Look!</w:t>
+      </w:r>
+    </w:p>
+    <w:p>
+      <w:r>
+        <w:t xml:space="preserve">THREEPIO: Mire, the </w:t>
+      </w:r>
+      <w:proofErr w:type="spellStart"/>
+      <w:r>
+        <w:t>shieges</w:t>
+      </w:r>
+      <w:proofErr w:type="spellEnd"/>
+      <w:r>
+        <w:t>. He</w:t>
+      </w:r>
+    </w:p>
+    <w:p/>
+    <w:p/>
     <w:sectPr>
       <w:pgSz w:w="12240" w:h="15840"/>
       <w:pgMar w:top="1440" w:right="1440" w:bottom="1440" w:left="1440" w:header="720" w:footer="720" w:gutter="0"/>
@@ -1878,6 +2817,7 @@
   <w:style w:type="character" w:default="1" w:styleId="DefaultParagraphFont">
     <w:name w:val="Default Paragraph Font"/>
     <w:uiPriority w:val="1"/>
+    <w:semiHidden/>
     <w:unhideWhenUsed/>
   </w:style>
   <w:style w:type="table" w:default="1" w:styleId="TableNormal">

</xml_diff>